<commit_message>
DA Lab2 zvit change
</commit_message>
<xml_diff>
--- a/DA/Lab2/Lab2.docx
+++ b/DA/Lab2/Lab2.docx
@@ -6263,8 +6263,6 @@
         </w:rPr>
         <w:br w:type="page"/>
       </w:r>
-      <w:bookmarkStart w:id="2" w:name="_GoBack"/>
-      <w:bookmarkEnd w:id="2"/>
     </w:p>
     <w:p>
       <w:pPr>
@@ -8259,8 +8257,19 @@
           <w:szCs w:val="28"/>
           <w:lang w:val="uk-UA"/>
         </w:rPr>
-        <w:t>У свою чергу метод імітації відпалу теж дає розв’язок, що залежить від випадкових величин, але він частіше попадає в один з локальних мінімумів, що знаходяться біля глобального, або в сам глобальний мінімум. Це пов’язано з тим, що такий метод пошуку може «перестрибувати» між сусідніми мінімумами, шукаючи найменший. Найчастіше значення серед отриманих – найближчий локальний мінімум до глобального: -1.782161.</w:t>
-      </w:r>
+        <w:t>У свою чергу метод імітації відпалу теж дає розв’язок, що залежить від випадкових величин, але він частіше попадає в один з локальних мінімумів, що знаходяться біля глобального, або в сам глобальний мінімум. Це пов’язано з тим, що такий метод пошуку може «перестрибувати» між сусідніми мінімумами, шукаючи найменший. Найчастіше значення серед отриманих – найближчий локальний мінімум до глобального: -1.782161</w:t>
+      </w:r>
+      <w:r>
+        <w:rPr>
+          <w:rFonts w:eastAsia="Times New Roman"/>
+          <w:sz w:val="32"/>
+          <w:szCs w:val="28"/>
+          <w:lang w:val="uk-UA"/>
+        </w:rPr>
+        <w:t>.</w:t>
+      </w:r>
+      <w:bookmarkStart w:id="2" w:name="_GoBack"/>
+      <w:bookmarkEnd w:id="2"/>
     </w:p>
     <w:sectPr>
       <w:pgSz w:w="15840" w:h="12240" w:orient="landscape"/>
@@ -10486,7 +10495,7 @@
 </file>
 
 <file path=customXml/itemProps1.xml><?xml version="1.0" encoding="utf-8"?>
-<ds:datastoreItem xmlns:ds="http://schemas.openxmlformats.org/officeDocument/2006/customXml" ds:itemID="{6C281123-1B5B-4DCF-8245-A09A8724D666}">
+<ds:datastoreItem xmlns:ds="http://schemas.openxmlformats.org/officeDocument/2006/customXml" ds:itemID="{6BEAC40E-9E43-4DA1-A18A-0CAED4D68BCF}">
   <ds:schemaRefs>
     <ds:schemaRef ds:uri="http://schemas.openxmlformats.org/officeDocument/2006/bibliography"/>
   </ds:schemaRefs>

</xml_diff>